<commit_message>
Update textliche Beschreibung Kap 2.1.4
</commit_message>
<xml_diff>
--- a/260129_Modellerweiterung_KWK_public.docx
+++ b/260129_Modellerweiterung_KWK_public.docx
@@ -2,1150 +2,14 @@
 <file path=word/document.xml><?xml version="1.0" encoding="utf-8"?>
 <w:document xmlns:wpc="http://schemas.microsoft.com/office/word/2010/wordprocessingCanvas" xmlns:cx="http://schemas.microsoft.com/office/drawing/2014/chartex" xmlns:mc="http://schemas.openxmlformats.org/markup-compatibility/2006" xmlns:o="urn:schemas-microsoft-com:office:office" xmlns:r="http://schemas.openxmlformats.org/officeDocument/2006/relationships" xmlns:m="http://schemas.openxmlformats.org/officeDocument/2006/math" xmlns:v="urn:schemas-microsoft-com:vml" xmlns:wp14="http://schemas.microsoft.com/office/word/2010/wordprocessingDrawing" xmlns:wp="http://schemas.openxmlformats.org/drawingml/2006/wordprocessingDrawing" xmlns:w10="urn:schemas-microsoft-com:office:word" xmlns:w="http://schemas.openxmlformats.org/wordprocessingml/2006/main" xmlns:w14="http://schemas.microsoft.com/office/word/2010/wordml" xmlns:w15="http://schemas.microsoft.com/office/word/2012/wordml" xmlns:w16se="http://schemas.microsoft.com/office/word/2015/wordml/symex" xmlns:wpg="http://schemas.microsoft.com/office/word/2010/wordprocessingGroup" xmlns:wpi="http://schemas.microsoft.com/office/word/2010/wordprocessingInk" xmlns:wne="http://schemas.microsoft.com/office/word/2006/wordml" xmlns:wps="http://schemas.microsoft.com/office/word/2010/wordprocessingShape" mc:Ignorable="w14 w15 w16se wp14">
   <w:body>
-    <w:bookmarkStart w:id="0" w:name="X412eecaf16200638a4a79a8158bf9fddc1c2e3e" w:displacedByCustomXml="next"/>
-    <w:sdt>
-      <w:sdtPr>
-        <w:rPr>
-          <w:rFonts w:asciiTheme="minorHAnsi" w:eastAsiaTheme="minorHAnsi" w:hAnsiTheme="minorHAnsi" w:cstheme="minorBidi"/>
-          <w:b w:val="0"/>
-          <w:color w:val="auto"/>
-          <w:sz w:val="24"/>
-          <w:szCs w:val="24"/>
-        </w:rPr>
-        <w:id w:val="1394468632"/>
-        <w:docPartObj>
-          <w:docPartGallery w:val="Table of Contents"/>
-          <w:docPartUnique/>
-        </w:docPartObj>
-      </w:sdtPr>
-      <w:sdtEndPr>
-        <w:rPr>
-          <w:bCs/>
-        </w:rPr>
-      </w:sdtEndPr>
-      <w:sdtContent>
-        <w:p>
-          <w:pPr>
-            <w:pStyle w:val="Inhaltsverzeichnisberschrift"/>
-          </w:pPr>
-          <w:r>
-            <w:t>Inhalt</w:t>
-          </w:r>
-        </w:p>
-        <w:p>
-          <w:pPr>
-            <w:pStyle w:val="Verzeichnis1"/>
-            <w:tabs>
-              <w:tab w:val="left" w:pos="480"/>
-              <w:tab w:val="right" w:leader="dot" w:pos="9396"/>
-            </w:tabs>
-            <w:rPr>
-              <w:rFonts w:eastAsiaTheme="minorEastAsia"/>
-              <w:noProof/>
-              <w:sz w:val="22"/>
-              <w:szCs w:val="22"/>
-              <w:lang w:eastAsia="de-DE"/>
-            </w:rPr>
-          </w:pPr>
-          <w:r>
-            <w:fldChar w:fldCharType="begin"/>
-          </w:r>
-          <w:r>
-            <w:instrText xml:space="preserve"> TOC \o "1-3" \h \z \u </w:instrText>
-          </w:r>
-          <w:r>
-            <w:fldChar w:fldCharType="separate"/>
-          </w:r>
-          <w:hyperlink w:anchor="_Toc220404102" w:history="1">
-            <w:r>
-              <w:rPr>
-                <w:rStyle w:val="Hyperlink"/>
-                <w:noProof/>
-              </w:rPr>
-              <w:t>1.</w:t>
-            </w:r>
-            <w:r>
-              <w:rPr>
-                <w:rFonts w:eastAsiaTheme="minorEastAsia"/>
-                <w:noProof/>
-                <w:sz w:val="22"/>
-                <w:szCs w:val="22"/>
-                <w:lang w:eastAsia="de-DE"/>
-              </w:rPr>
-              <w:tab/>
-            </w:r>
-            <w:r>
-              <w:rPr>
-                <w:rStyle w:val="Hyperlink"/>
-                <w:noProof/>
-              </w:rPr>
-              <w:t>Kurzbeschreibung des Umfangs</w:t>
-            </w:r>
-            <w:r>
-              <w:rPr>
-                <w:noProof/>
-                <w:webHidden/>
-              </w:rPr>
-              <w:tab/>
-            </w:r>
-            <w:r>
-              <w:rPr>
-                <w:noProof/>
-                <w:webHidden/>
-              </w:rPr>
-              <w:fldChar w:fldCharType="begin"/>
-            </w:r>
-            <w:r>
-              <w:rPr>
-                <w:noProof/>
-                <w:webHidden/>
-              </w:rPr>
-              <w:instrText xml:space="preserve"> PAGEREF _Toc220404102 \h </w:instrText>
-            </w:r>
-            <w:r>
-              <w:rPr>
-                <w:noProof/>
-                <w:webHidden/>
-              </w:rPr>
-            </w:r>
-            <w:r>
-              <w:rPr>
-                <w:noProof/>
-                <w:webHidden/>
-              </w:rPr>
-              <w:fldChar w:fldCharType="separate"/>
-            </w:r>
-            <w:r>
-              <w:rPr>
-                <w:noProof/>
-                <w:webHidden/>
-              </w:rPr>
-              <w:t>3</w:t>
-            </w:r>
-            <w:r>
-              <w:rPr>
-                <w:noProof/>
-                <w:webHidden/>
-              </w:rPr>
-              <w:fldChar w:fldCharType="end"/>
-            </w:r>
-          </w:hyperlink>
-        </w:p>
-        <w:p>
-          <w:pPr>
-            <w:pStyle w:val="Verzeichnis1"/>
-            <w:tabs>
-              <w:tab w:val="left" w:pos="480"/>
-              <w:tab w:val="right" w:leader="dot" w:pos="9396"/>
-            </w:tabs>
-            <w:rPr>
-              <w:rFonts w:eastAsiaTheme="minorEastAsia"/>
-              <w:noProof/>
-              <w:sz w:val="22"/>
-              <w:szCs w:val="22"/>
-              <w:lang w:eastAsia="de-DE"/>
-            </w:rPr>
-          </w:pPr>
-          <w:hyperlink w:anchor="_Toc220404103" w:history="1">
-            <w:r>
-              <w:rPr>
-                <w:rStyle w:val="Hyperlink"/>
-                <w:noProof/>
-              </w:rPr>
-              <w:t>2.</w:t>
-            </w:r>
-            <w:r>
-              <w:rPr>
-                <w:rFonts w:eastAsiaTheme="minorEastAsia"/>
-                <w:noProof/>
-                <w:sz w:val="22"/>
-                <w:szCs w:val="22"/>
-                <w:lang w:eastAsia="de-DE"/>
-              </w:rPr>
-              <w:tab/>
-            </w:r>
-            <w:r>
-              <w:rPr>
-                <w:rStyle w:val="Hyperlink"/>
-                <w:noProof/>
-              </w:rPr>
-              <w:t>Erweiterte KWK-Modellierung</w:t>
-            </w:r>
-            <w:r>
-              <w:rPr>
-                <w:noProof/>
-                <w:webHidden/>
-              </w:rPr>
-              <w:tab/>
-            </w:r>
-            <w:r>
-              <w:rPr>
-                <w:noProof/>
-                <w:webHidden/>
-              </w:rPr>
-              <w:fldChar w:fldCharType="begin"/>
-            </w:r>
-            <w:r>
-              <w:rPr>
-                <w:noProof/>
-                <w:webHidden/>
-              </w:rPr>
-              <w:instrText xml:space="preserve"> PAGEREF _Toc220404103 \h </w:instrText>
-            </w:r>
-            <w:r>
-              <w:rPr>
-                <w:noProof/>
-                <w:webHidden/>
-              </w:rPr>
-            </w:r>
-            <w:r>
-              <w:rPr>
-                <w:noProof/>
-                <w:webHidden/>
-              </w:rPr>
-              <w:fldChar w:fldCharType="separate"/>
-            </w:r>
-            <w:r>
-              <w:rPr>
-                <w:noProof/>
-                <w:webHidden/>
-              </w:rPr>
-              <w:t>4</w:t>
-            </w:r>
-            <w:r>
-              <w:rPr>
-                <w:noProof/>
-                <w:webHidden/>
-              </w:rPr>
-              <w:fldChar w:fldCharType="end"/>
-            </w:r>
-          </w:hyperlink>
-        </w:p>
-        <w:p>
-          <w:pPr>
-            <w:pStyle w:val="Verzeichnis2"/>
-            <w:tabs>
-              <w:tab w:val="left" w:pos="880"/>
-              <w:tab w:val="right" w:leader="dot" w:pos="9396"/>
-            </w:tabs>
-            <w:rPr>
-              <w:rFonts w:eastAsiaTheme="minorEastAsia"/>
-              <w:noProof/>
-              <w:sz w:val="22"/>
-              <w:szCs w:val="22"/>
-              <w:lang w:eastAsia="de-DE"/>
-            </w:rPr>
-          </w:pPr>
-          <w:hyperlink w:anchor="_Toc220404104" w:history="1">
-            <w:r>
-              <w:rPr>
-                <w:rStyle w:val="Hyperlink"/>
-                <w:noProof/>
-              </w:rPr>
-              <w:t>2.1</w:t>
-            </w:r>
-            <w:r>
-              <w:rPr>
-                <w:rFonts w:eastAsiaTheme="minorEastAsia"/>
-                <w:noProof/>
-                <w:sz w:val="22"/>
-                <w:szCs w:val="22"/>
-                <w:lang w:eastAsia="de-DE"/>
-              </w:rPr>
-              <w:tab/>
-            </w:r>
-            <w:r>
-              <w:rPr>
-                <w:rStyle w:val="Hyperlink"/>
-                <w:noProof/>
-              </w:rPr>
-              <w:t>Allgemeines Modell anhand P,Q-Diagramm</w:t>
-            </w:r>
-            <w:r>
-              <w:rPr>
-                <w:noProof/>
-                <w:webHidden/>
-              </w:rPr>
-              <w:tab/>
-            </w:r>
-            <w:r>
-              <w:rPr>
-                <w:noProof/>
-                <w:webHidden/>
-              </w:rPr>
-              <w:fldChar w:fldCharType="begin"/>
-            </w:r>
-            <w:r>
-              <w:rPr>
-                <w:noProof/>
-                <w:webHidden/>
-              </w:rPr>
-              <w:instrText xml:space="preserve"> PAGEREF _Toc220404104 \h </w:instrText>
-            </w:r>
-            <w:r>
-              <w:rPr>
-                <w:noProof/>
-                <w:webHidden/>
-              </w:rPr>
-            </w:r>
-            <w:r>
-              <w:rPr>
-                <w:noProof/>
-                <w:webHidden/>
-              </w:rPr>
-              <w:fldChar w:fldCharType="separate"/>
-            </w:r>
-            <w:r>
-              <w:rPr>
-                <w:noProof/>
-                <w:webHidden/>
-              </w:rPr>
-              <w:t>4</w:t>
-            </w:r>
-            <w:r>
-              <w:rPr>
-                <w:noProof/>
-                <w:webHidden/>
-              </w:rPr>
-              <w:fldChar w:fldCharType="end"/>
-            </w:r>
-          </w:hyperlink>
-        </w:p>
-        <w:p>
-          <w:pPr>
-            <w:pStyle w:val="Verzeichnis3"/>
-            <w:tabs>
-              <w:tab w:val="left" w:pos="1320"/>
-              <w:tab w:val="right" w:leader="dot" w:pos="9396"/>
-            </w:tabs>
-            <w:rPr>
-              <w:rFonts w:eastAsiaTheme="minorEastAsia"/>
-              <w:noProof/>
-              <w:sz w:val="22"/>
-              <w:szCs w:val="22"/>
-              <w:lang w:eastAsia="de-DE"/>
-            </w:rPr>
-          </w:pPr>
-          <w:hyperlink w:anchor="_Toc220404105" w:history="1">
-            <w:r>
-              <w:rPr>
-                <w:rStyle w:val="Hyperlink"/>
-                <w:noProof/>
-              </w:rPr>
-              <w:t>2.1.1</w:t>
-            </w:r>
-            <w:r>
-              <w:rPr>
-                <w:rFonts w:eastAsiaTheme="minorEastAsia"/>
-                <w:noProof/>
-                <w:sz w:val="22"/>
-                <w:szCs w:val="22"/>
-                <w:lang w:eastAsia="de-DE"/>
-              </w:rPr>
-              <w:tab/>
-            </w:r>
-            <w:r>
-              <w:rPr>
-                <w:rStyle w:val="Hyperlink"/>
-                <w:noProof/>
-              </w:rPr>
-              <w:t>Beschreibung Grundlagen</w:t>
-            </w:r>
-            <w:r>
-              <w:rPr>
-                <w:noProof/>
-                <w:webHidden/>
-              </w:rPr>
-              <w:tab/>
-            </w:r>
-            <w:r>
-              <w:rPr>
-                <w:noProof/>
-                <w:webHidden/>
-              </w:rPr>
-              <w:fldChar w:fldCharType="begin"/>
-            </w:r>
-            <w:r>
-              <w:rPr>
-                <w:noProof/>
-                <w:webHidden/>
-              </w:rPr>
-              <w:instrText xml:space="preserve"> PAGEREF _Toc220404105 \h </w:instrText>
-            </w:r>
-            <w:r>
-              <w:rPr>
-                <w:noProof/>
-                <w:webHidden/>
-              </w:rPr>
-            </w:r>
-            <w:r>
-              <w:rPr>
-                <w:noProof/>
-                <w:webHidden/>
-              </w:rPr>
-              <w:fldChar w:fldCharType="separate"/>
-            </w:r>
-            <w:r>
-              <w:rPr>
-                <w:noProof/>
-                <w:webHidden/>
-              </w:rPr>
-              <w:t>4</w:t>
-            </w:r>
-            <w:r>
-              <w:rPr>
-                <w:noProof/>
-                <w:webHidden/>
-              </w:rPr>
-              <w:fldChar w:fldCharType="end"/>
-            </w:r>
-          </w:hyperlink>
-        </w:p>
-        <w:p>
-          <w:pPr>
-            <w:pStyle w:val="Verzeichnis3"/>
-            <w:tabs>
-              <w:tab w:val="left" w:pos="1320"/>
-              <w:tab w:val="right" w:leader="dot" w:pos="9396"/>
-            </w:tabs>
-            <w:rPr>
-              <w:rFonts w:eastAsiaTheme="minorEastAsia"/>
-              <w:noProof/>
-              <w:sz w:val="22"/>
-              <w:szCs w:val="22"/>
-              <w:lang w:eastAsia="de-DE"/>
-            </w:rPr>
-          </w:pPr>
-          <w:hyperlink w:anchor="_Toc220404106" w:history="1">
-            <w:r>
-              <w:rPr>
-                <w:rStyle w:val="Hyperlink"/>
-                <w:noProof/>
-              </w:rPr>
-              <w:t>2.1.2</w:t>
-            </w:r>
-            <w:r>
-              <w:rPr>
-                <w:rFonts w:eastAsiaTheme="minorEastAsia"/>
-                <w:noProof/>
-                <w:sz w:val="22"/>
-                <w:szCs w:val="22"/>
-                <w:lang w:eastAsia="de-DE"/>
-              </w:rPr>
-              <w:tab/>
-            </w:r>
-            <w:r>
-              <w:rPr>
-                <w:rStyle w:val="Hyperlink"/>
-                <w:noProof/>
-              </w:rPr>
-              <w:t>Verallgemeinerte Umsetzung des Optimierungsmodells „zulässiger Bereich“</w:t>
-            </w:r>
-            <w:r>
-              <w:rPr>
-                <w:noProof/>
-                <w:webHidden/>
-              </w:rPr>
-              <w:tab/>
-            </w:r>
-            <w:r>
-              <w:rPr>
-                <w:noProof/>
-                <w:webHidden/>
-              </w:rPr>
-              <w:fldChar w:fldCharType="begin"/>
-            </w:r>
-            <w:r>
-              <w:rPr>
-                <w:noProof/>
-                <w:webHidden/>
-              </w:rPr>
-              <w:instrText xml:space="preserve"> PAGEREF _Toc220404106 \h </w:instrText>
-            </w:r>
-            <w:r>
-              <w:rPr>
-                <w:noProof/>
-                <w:webHidden/>
-              </w:rPr>
-            </w:r>
-            <w:r>
-              <w:rPr>
-                <w:noProof/>
-                <w:webHidden/>
-              </w:rPr>
-              <w:fldChar w:fldCharType="separate"/>
-            </w:r>
-            <w:r>
-              <w:rPr>
-                <w:noProof/>
-                <w:webHidden/>
-              </w:rPr>
-              <w:t>5</w:t>
-            </w:r>
-            <w:r>
-              <w:rPr>
-                <w:noProof/>
-                <w:webHidden/>
-              </w:rPr>
-              <w:fldChar w:fldCharType="end"/>
-            </w:r>
-          </w:hyperlink>
-        </w:p>
-        <w:p>
-          <w:pPr>
-            <w:pStyle w:val="Verzeichnis3"/>
-            <w:tabs>
-              <w:tab w:val="left" w:pos="1320"/>
-              <w:tab w:val="right" w:leader="dot" w:pos="9396"/>
-            </w:tabs>
-            <w:rPr>
-              <w:rFonts w:eastAsiaTheme="minorEastAsia"/>
-              <w:noProof/>
-              <w:sz w:val="22"/>
-              <w:szCs w:val="22"/>
-              <w:lang w:eastAsia="de-DE"/>
-            </w:rPr>
-          </w:pPr>
-          <w:hyperlink w:anchor="_Toc220404107" w:history="1">
-            <w:r>
-              <w:rPr>
-                <w:rStyle w:val="Hyperlink"/>
-                <w:noProof/>
-              </w:rPr>
-              <w:t>2.1.3</w:t>
-            </w:r>
-            <w:r>
-              <w:rPr>
-                <w:rFonts w:eastAsiaTheme="minorEastAsia"/>
-                <w:noProof/>
-                <w:sz w:val="22"/>
-                <w:szCs w:val="22"/>
-                <w:lang w:eastAsia="de-DE"/>
-              </w:rPr>
-              <w:tab/>
-            </w:r>
-            <w:r>
-              <w:rPr>
-                <w:rStyle w:val="Hyperlink"/>
-                <w:noProof/>
-              </w:rPr>
-              <w:t>Optimierungsmodell: Entnahme-Kondensationsturbine</w:t>
-            </w:r>
-            <w:r>
-              <w:rPr>
-                <w:noProof/>
-                <w:webHidden/>
-              </w:rPr>
-              <w:tab/>
-            </w:r>
-            <w:r>
-              <w:rPr>
-                <w:noProof/>
-                <w:webHidden/>
-              </w:rPr>
-              <w:fldChar w:fldCharType="begin"/>
-            </w:r>
-            <w:r>
-              <w:rPr>
-                <w:noProof/>
-                <w:webHidden/>
-              </w:rPr>
-              <w:instrText xml:space="preserve"> PAGEREF _Toc220404107 \h </w:instrText>
-            </w:r>
-            <w:r>
-              <w:rPr>
-                <w:noProof/>
-                <w:webHidden/>
-              </w:rPr>
-            </w:r>
-            <w:r>
-              <w:rPr>
-                <w:noProof/>
-                <w:webHidden/>
-              </w:rPr>
-              <w:fldChar w:fldCharType="separate"/>
-            </w:r>
-            <w:r>
-              <w:rPr>
-                <w:noProof/>
-                <w:webHidden/>
-              </w:rPr>
-              <w:t>7</w:t>
-            </w:r>
-            <w:r>
-              <w:rPr>
-                <w:noProof/>
-                <w:webHidden/>
-              </w:rPr>
-              <w:fldChar w:fldCharType="end"/>
-            </w:r>
-          </w:hyperlink>
-        </w:p>
-        <w:p>
-          <w:pPr>
-            <w:pStyle w:val="Verzeichnis2"/>
-            <w:tabs>
-              <w:tab w:val="left" w:pos="880"/>
-              <w:tab w:val="right" w:leader="dot" w:pos="9396"/>
-            </w:tabs>
-            <w:rPr>
-              <w:rFonts w:eastAsiaTheme="minorEastAsia"/>
-              <w:noProof/>
-              <w:sz w:val="22"/>
-              <w:szCs w:val="22"/>
-              <w:lang w:eastAsia="de-DE"/>
-            </w:rPr>
-          </w:pPr>
-          <w:hyperlink w:anchor="_Toc220404108" w:history="1">
-            <w:r>
-              <w:rPr>
-                <w:rStyle w:val="Hyperlink"/>
-                <w:noProof/>
-              </w:rPr>
-              <w:t>2.2</w:t>
-            </w:r>
-            <w:r>
-              <w:rPr>
-                <w:rFonts w:eastAsiaTheme="minorEastAsia"/>
-                <w:noProof/>
-                <w:sz w:val="22"/>
-                <w:szCs w:val="22"/>
-                <w:lang w:eastAsia="de-DE"/>
-              </w:rPr>
-              <w:tab/>
-            </w:r>
-            <w:r>
-              <w:rPr>
-                <w:rStyle w:val="Hyperlink"/>
-                <w:noProof/>
-              </w:rPr>
-              <w:t>Modell anhand Stromkennzahl</w:t>
-            </w:r>
-            <w:r>
-              <w:rPr>
-                <w:noProof/>
-                <w:webHidden/>
-              </w:rPr>
-              <w:tab/>
-            </w:r>
-            <w:r>
-              <w:rPr>
-                <w:noProof/>
-                <w:webHidden/>
-              </w:rPr>
-              <w:fldChar w:fldCharType="begin"/>
-            </w:r>
-            <w:r>
-              <w:rPr>
-                <w:noProof/>
-                <w:webHidden/>
-              </w:rPr>
-              <w:instrText xml:space="preserve"> PAGEREF _Toc220404108 \h </w:instrText>
-            </w:r>
-            <w:r>
-              <w:rPr>
-                <w:noProof/>
-                <w:webHidden/>
-              </w:rPr>
-            </w:r>
-            <w:r>
-              <w:rPr>
-                <w:noProof/>
-                <w:webHidden/>
-              </w:rPr>
-              <w:fldChar w:fldCharType="separate"/>
-            </w:r>
-            <w:r>
-              <w:rPr>
-                <w:noProof/>
-                <w:webHidden/>
-              </w:rPr>
-              <w:t>8</w:t>
-            </w:r>
-            <w:r>
-              <w:rPr>
-                <w:noProof/>
-                <w:webHidden/>
-              </w:rPr>
-              <w:fldChar w:fldCharType="end"/>
-            </w:r>
-          </w:hyperlink>
-        </w:p>
-        <w:p>
-          <w:pPr>
-            <w:pStyle w:val="Verzeichnis3"/>
-            <w:tabs>
-              <w:tab w:val="left" w:pos="1320"/>
-              <w:tab w:val="right" w:leader="dot" w:pos="9396"/>
-            </w:tabs>
-            <w:rPr>
-              <w:rFonts w:eastAsiaTheme="minorEastAsia"/>
-              <w:noProof/>
-              <w:sz w:val="22"/>
-              <w:szCs w:val="22"/>
-              <w:lang w:eastAsia="de-DE"/>
-            </w:rPr>
-          </w:pPr>
-          <w:hyperlink w:anchor="_Toc220404109" w:history="1">
-            <w:r>
-              <w:rPr>
-                <w:rStyle w:val="Hyperlink"/>
-                <w:noProof/>
-              </w:rPr>
-              <w:t>2.2.1</w:t>
-            </w:r>
-            <w:r>
-              <w:rPr>
-                <w:rFonts w:eastAsiaTheme="minorEastAsia"/>
-                <w:noProof/>
-                <w:sz w:val="22"/>
-                <w:szCs w:val="22"/>
-                <w:lang w:eastAsia="de-DE"/>
-              </w:rPr>
-              <w:tab/>
-            </w:r>
-            <w:r>
-              <w:rPr>
-                <w:rStyle w:val="Hyperlink"/>
-                <w:noProof/>
-              </w:rPr>
-              <w:t>Theoretische Beschreibung</w:t>
-            </w:r>
-            <w:r>
-              <w:rPr>
-                <w:noProof/>
-                <w:webHidden/>
-              </w:rPr>
-              <w:tab/>
-            </w:r>
-            <w:r>
-              <w:rPr>
-                <w:noProof/>
-                <w:webHidden/>
-              </w:rPr>
-              <w:fldChar w:fldCharType="begin"/>
-            </w:r>
-            <w:r>
-              <w:rPr>
-                <w:noProof/>
-                <w:webHidden/>
-              </w:rPr>
-              <w:instrText xml:space="preserve"> PAGEREF _Toc220404109 \h </w:instrText>
-            </w:r>
-            <w:r>
-              <w:rPr>
-                <w:noProof/>
-                <w:webHidden/>
-              </w:rPr>
-            </w:r>
-            <w:r>
-              <w:rPr>
-                <w:noProof/>
-                <w:webHidden/>
-              </w:rPr>
-              <w:fldChar w:fldCharType="separate"/>
-            </w:r>
-            <w:r>
-              <w:rPr>
-                <w:noProof/>
-                <w:webHidden/>
-              </w:rPr>
-              <w:t>8</w:t>
-            </w:r>
-            <w:r>
-              <w:rPr>
-                <w:noProof/>
-                <w:webHidden/>
-              </w:rPr>
-              <w:fldChar w:fldCharType="end"/>
-            </w:r>
-          </w:hyperlink>
-        </w:p>
-        <w:p>
-          <w:pPr>
-            <w:pStyle w:val="Verzeichnis3"/>
-            <w:tabs>
-              <w:tab w:val="left" w:pos="1320"/>
-              <w:tab w:val="right" w:leader="dot" w:pos="9396"/>
-            </w:tabs>
-            <w:rPr>
-              <w:rFonts w:eastAsiaTheme="minorEastAsia"/>
-              <w:noProof/>
-              <w:sz w:val="22"/>
-              <w:szCs w:val="22"/>
-              <w:lang w:eastAsia="de-DE"/>
-            </w:rPr>
-          </w:pPr>
-          <w:hyperlink w:anchor="_Toc220404110" w:history="1">
-            <w:r>
-              <w:rPr>
-                <w:rStyle w:val="Hyperlink"/>
-                <w:noProof/>
-              </w:rPr>
-              <w:t>2.2.2</w:t>
-            </w:r>
-            <w:r>
-              <w:rPr>
-                <w:rFonts w:eastAsiaTheme="minorEastAsia"/>
-                <w:noProof/>
-                <w:sz w:val="22"/>
-                <w:szCs w:val="22"/>
-                <w:lang w:eastAsia="de-DE"/>
-              </w:rPr>
-              <w:tab/>
-            </w:r>
-            <w:r>
-              <w:rPr>
-                <w:rStyle w:val="Hyperlink"/>
-                <w:noProof/>
-              </w:rPr>
-              <w:t>Optimierungsmodell</w:t>
-            </w:r>
-            <w:r>
-              <w:rPr>
-                <w:noProof/>
-                <w:webHidden/>
-              </w:rPr>
-              <w:tab/>
-            </w:r>
-            <w:r>
-              <w:rPr>
-                <w:noProof/>
-                <w:webHidden/>
-              </w:rPr>
-              <w:fldChar w:fldCharType="begin"/>
-            </w:r>
-            <w:r>
-              <w:rPr>
-                <w:noProof/>
-                <w:webHidden/>
-              </w:rPr>
-              <w:instrText xml:space="preserve"> PAGEREF _Toc220404110 \h </w:instrText>
-            </w:r>
-            <w:r>
-              <w:rPr>
-                <w:noProof/>
-                <w:webHidden/>
-              </w:rPr>
-            </w:r>
-            <w:r>
-              <w:rPr>
-                <w:noProof/>
-                <w:webHidden/>
-              </w:rPr>
-              <w:fldChar w:fldCharType="separate"/>
-            </w:r>
-            <w:r>
-              <w:rPr>
-                <w:noProof/>
-                <w:webHidden/>
-              </w:rPr>
-              <w:t>8</w:t>
-            </w:r>
-            <w:r>
-              <w:rPr>
-                <w:noProof/>
-                <w:webHidden/>
-              </w:rPr>
-              <w:fldChar w:fldCharType="end"/>
-            </w:r>
-          </w:hyperlink>
-        </w:p>
-        <w:p>
-          <w:pPr>
-            <w:pStyle w:val="Verzeichnis2"/>
-            <w:tabs>
-              <w:tab w:val="left" w:pos="880"/>
-              <w:tab w:val="right" w:leader="dot" w:pos="9396"/>
-            </w:tabs>
-            <w:rPr>
-              <w:rFonts w:eastAsiaTheme="minorEastAsia"/>
-              <w:noProof/>
-              <w:sz w:val="22"/>
-              <w:szCs w:val="22"/>
-              <w:lang w:eastAsia="de-DE"/>
-            </w:rPr>
-          </w:pPr>
-          <w:hyperlink w:anchor="_Toc220404111" w:history="1">
-            <w:r>
-              <w:rPr>
-                <w:rStyle w:val="Hyperlink"/>
-                <w:noProof/>
-              </w:rPr>
-              <w:t>2.3</w:t>
-            </w:r>
-            <w:r>
-              <w:rPr>
-                <w:rFonts w:eastAsiaTheme="minorEastAsia"/>
-                <w:noProof/>
-                <w:sz w:val="22"/>
-                <w:szCs w:val="22"/>
-                <w:lang w:eastAsia="de-DE"/>
-              </w:rPr>
-              <w:tab/>
-            </w:r>
-            <w:r>
-              <w:rPr>
-                <w:rStyle w:val="Hyperlink"/>
-                <w:noProof/>
-              </w:rPr>
-              <w:t>Modell: Gradientenbeschränkung Leistungsänderung</w:t>
-            </w:r>
-            <w:r>
-              <w:rPr>
-                <w:noProof/>
-                <w:webHidden/>
-              </w:rPr>
-              <w:tab/>
-            </w:r>
-            <w:r>
-              <w:rPr>
-                <w:noProof/>
-                <w:webHidden/>
-              </w:rPr>
-              <w:fldChar w:fldCharType="begin"/>
-            </w:r>
-            <w:r>
-              <w:rPr>
-                <w:noProof/>
-                <w:webHidden/>
-              </w:rPr>
-              <w:instrText xml:space="preserve"> PAGEREF _Toc220404111 \h </w:instrText>
-            </w:r>
-            <w:r>
-              <w:rPr>
-                <w:noProof/>
-                <w:webHidden/>
-              </w:rPr>
-            </w:r>
-            <w:r>
-              <w:rPr>
-                <w:noProof/>
-                <w:webHidden/>
-              </w:rPr>
-              <w:fldChar w:fldCharType="separate"/>
-            </w:r>
-            <w:r>
-              <w:rPr>
-                <w:noProof/>
-                <w:webHidden/>
-              </w:rPr>
-              <w:t>9</w:t>
-            </w:r>
-            <w:r>
-              <w:rPr>
-                <w:noProof/>
-                <w:webHidden/>
-              </w:rPr>
-              <w:fldChar w:fldCharType="end"/>
-            </w:r>
-          </w:hyperlink>
-        </w:p>
-        <w:p>
-          <w:pPr>
-            <w:pStyle w:val="Verzeichnis3"/>
-            <w:tabs>
-              <w:tab w:val="left" w:pos="1320"/>
-              <w:tab w:val="right" w:leader="dot" w:pos="9396"/>
-            </w:tabs>
-            <w:rPr>
-              <w:rFonts w:eastAsiaTheme="minorEastAsia"/>
-              <w:noProof/>
-              <w:sz w:val="22"/>
-              <w:szCs w:val="22"/>
-              <w:lang w:eastAsia="de-DE"/>
-            </w:rPr>
-          </w:pPr>
-          <w:hyperlink w:anchor="_Toc220404112" w:history="1">
-            <w:r>
-              <w:rPr>
-                <w:rStyle w:val="Hyperlink"/>
-                <w:noProof/>
-              </w:rPr>
-              <w:t>2.3.1</w:t>
-            </w:r>
-            <w:r>
-              <w:rPr>
-                <w:rFonts w:eastAsiaTheme="minorEastAsia"/>
-                <w:noProof/>
-                <w:sz w:val="22"/>
-                <w:szCs w:val="22"/>
-                <w:lang w:eastAsia="de-DE"/>
-              </w:rPr>
-              <w:tab/>
-            </w:r>
-            <w:r>
-              <w:rPr>
-                <w:rStyle w:val="Hyperlink"/>
-                <w:noProof/>
-              </w:rPr>
-              <w:t>Theoretische Beschreibung</w:t>
-            </w:r>
-            <w:r>
-              <w:rPr>
-                <w:noProof/>
-                <w:webHidden/>
-              </w:rPr>
-              <w:tab/>
-            </w:r>
-            <w:r>
-              <w:rPr>
-                <w:noProof/>
-                <w:webHidden/>
-              </w:rPr>
-              <w:fldChar w:fldCharType="begin"/>
-            </w:r>
-            <w:r>
-              <w:rPr>
-                <w:noProof/>
-                <w:webHidden/>
-              </w:rPr>
-              <w:instrText xml:space="preserve"> PAGEREF _Toc220404112 \h </w:instrText>
-            </w:r>
-            <w:r>
-              <w:rPr>
-                <w:noProof/>
-                <w:webHidden/>
-              </w:rPr>
-            </w:r>
-            <w:r>
-              <w:rPr>
-                <w:noProof/>
-                <w:webHidden/>
-              </w:rPr>
-              <w:fldChar w:fldCharType="separate"/>
-            </w:r>
-            <w:r>
-              <w:rPr>
-                <w:noProof/>
-                <w:webHidden/>
-              </w:rPr>
-              <w:t>9</w:t>
-            </w:r>
-            <w:r>
-              <w:rPr>
-                <w:noProof/>
-                <w:webHidden/>
-              </w:rPr>
-              <w:fldChar w:fldCharType="end"/>
-            </w:r>
-          </w:hyperlink>
-        </w:p>
-        <w:p>
-          <w:pPr>
-            <w:pStyle w:val="Verzeichnis3"/>
-            <w:tabs>
-              <w:tab w:val="left" w:pos="1320"/>
-              <w:tab w:val="right" w:leader="dot" w:pos="9396"/>
-            </w:tabs>
-            <w:rPr>
-              <w:rFonts w:eastAsiaTheme="minorEastAsia"/>
-              <w:noProof/>
-              <w:sz w:val="22"/>
-              <w:szCs w:val="22"/>
-              <w:lang w:eastAsia="de-DE"/>
-            </w:rPr>
-          </w:pPr>
-          <w:hyperlink w:anchor="_Toc220404113" w:history="1">
-            <w:r>
-              <w:rPr>
-                <w:rStyle w:val="Hyperlink"/>
-                <w:noProof/>
-              </w:rPr>
-              <w:t>2.3.2</w:t>
-            </w:r>
-            <w:r>
-              <w:rPr>
-                <w:rFonts w:eastAsiaTheme="minorEastAsia"/>
-                <w:noProof/>
-                <w:sz w:val="22"/>
-                <w:szCs w:val="22"/>
-                <w:lang w:eastAsia="de-DE"/>
-              </w:rPr>
-              <w:tab/>
-            </w:r>
-            <w:r>
-              <w:rPr>
-                <w:rStyle w:val="Hyperlink"/>
-                <w:noProof/>
-              </w:rPr>
-              <w:t>Optimierungsmodell</w:t>
-            </w:r>
-            <w:r>
-              <w:rPr>
-                <w:noProof/>
-                <w:webHidden/>
-              </w:rPr>
-              <w:tab/>
-            </w:r>
-            <w:r>
-              <w:rPr>
-                <w:noProof/>
-                <w:webHidden/>
-              </w:rPr>
-              <w:fldChar w:fldCharType="begin"/>
-            </w:r>
-            <w:r>
-              <w:rPr>
-                <w:noProof/>
-                <w:webHidden/>
-              </w:rPr>
-              <w:instrText xml:space="preserve"> PAGEREF _Toc220404113 \h </w:instrText>
-            </w:r>
-            <w:r>
-              <w:rPr>
-                <w:noProof/>
-                <w:webHidden/>
-              </w:rPr>
-            </w:r>
-            <w:r>
-              <w:rPr>
-                <w:noProof/>
-                <w:webHidden/>
-              </w:rPr>
-              <w:fldChar w:fldCharType="separate"/>
-            </w:r>
-            <w:r>
-              <w:rPr>
-                <w:noProof/>
-                <w:webHidden/>
-              </w:rPr>
-              <w:t>10</w:t>
-            </w:r>
-            <w:r>
-              <w:rPr>
-                <w:noProof/>
-                <w:webHidden/>
-              </w:rPr>
-              <w:fldChar w:fldCharType="end"/>
-            </w:r>
-          </w:hyperlink>
-        </w:p>
-        <w:p>
-          <w:r>
-            <w:rPr>
-              <w:b/>
-              <w:bCs/>
-            </w:rPr>
-            <w:fldChar w:fldCharType="end"/>
-          </w:r>
-        </w:p>
-      </w:sdtContent>
-    </w:sdt>
-    <w:p/>
     <w:p>
-      <w:r>
-        <w:br w:type="page"/>
-      </w:r>
-    </w:p>
-    <w:p>
       <w:pPr>
         <w:pStyle w:val="berschrift1"/>
       </w:pPr>
+      <w:bookmarkStart w:id="0" w:name="X412eecaf16200638a4a79a8158bf9fddc1c2e3e"/>
       <w:bookmarkStart w:id="1" w:name="_Toc220404102"/>
       <w:bookmarkStart w:id="2" w:name="X55030c9ff70eedcc405b456deabdc20aef41ce9"/>
       <w:r>
-        <w:lastRenderedPageBreak/>
         <w:t>Kurzbeschreibung</w:t>
       </w:r>
       <w:r>
@@ -1157,10 +21,30 @@
     <w:bookmarkEnd w:id="2"/>
     <w:p>
       <w:r>
-        <w:t>Es</w:t>
+        <w:t>Gemäß dem Auftrag</w:t>
       </w:r>
       <w:r>
         <w:t xml:space="preserve"> </w:t>
+      </w:r>
+      <w:r>
+        <w:t>„</w:t>
+      </w:r>
+      <w:r>
+        <w:t xml:space="preserve">Erweiterung des Funktionsumfangs des Optimierungsframeworks </w:t>
+      </w:r>
+      <w:proofErr w:type="spellStart"/>
+      <w:r>
+        <w:t>flixOpt</w:t>
+      </w:r>
+      <w:proofErr w:type="spellEnd"/>
+      <w:r>
+        <w:t xml:space="preserve">“ </w:t>
+      </w:r>
+      <w:r>
+        <w:t xml:space="preserve">sowie dessen inhaltlicher Änderung mit der E-Mail vom </w:t>
+      </w:r>
+      <w:r>
+        <w:t xml:space="preserve">26.06.2025 </w:t>
       </w:r>
       <w:r>
         <w:t>wurden folgende Arbeiten zur Erweiterung des Optimierungsframeworks FlixOpt durchgeführt:</w:t>
@@ -1267,16 +151,7 @@
         </w:rPr>
       </w:pPr>
       <w:r>
-        <w:t>Umsetzung des Entnahme-Kondensationsturbinen-Modells als separates Skript „</w:t>
-      </w:r>
-      <w:r>
-        <w:t>Entnahme_Kond_Modell</w:t>
-      </w:r>
-      <w:r>
-        <w:t>_linopy</w:t>
-      </w:r>
-      <w:r>
-        <w:t>.py“ (</w:t>
+        <w:t>Umsetzung des Entnahme-Kondensationsturbinen-Modells als separates Skript „Entnahme_Kond_Modell_linopy.py“ (</w:t>
       </w:r>
       <w:proofErr w:type="spellStart"/>
       <w:r>
@@ -1331,23 +206,7 @@
           <w:bCs/>
           <w:color w:val="000000" w:themeColor="text1"/>
         </w:rPr>
-        <w:t xml:space="preserve"> „Gradientenmodell</w:t>
-      </w:r>
-      <w:r>
-        <w:rPr>
-          <w:rFonts w:eastAsiaTheme="majorEastAsia" w:cstheme="majorBidi"/>
-          <w:bCs/>
-          <w:color w:val="000000" w:themeColor="text1"/>
-        </w:rPr>
-        <w:t>_linopy</w:t>
-      </w:r>
-      <w:r>
-        <w:rPr>
-          <w:rFonts w:eastAsiaTheme="majorEastAsia" w:cstheme="majorBidi"/>
-          <w:bCs/>
-          <w:color w:val="000000" w:themeColor="text1"/>
-        </w:rPr>
-        <w:t>.py“ (</w:t>
+        <w:t xml:space="preserve"> „Gradientenmodell_linopy.py“ (</w:t>
       </w:r>
       <w:proofErr w:type="spellStart"/>
       <w:r>
@@ -1401,55 +260,7 @@
           <w:bCs/>
           <w:color w:val="000000" w:themeColor="text1"/>
         </w:rPr>
-        <w:t xml:space="preserve">Teilweise lauffähiger </w:t>
-      </w:r>
-      <w:r>
-        <w:rPr>
-          <w:rFonts w:eastAsiaTheme="majorEastAsia" w:cstheme="majorBidi"/>
-          <w:bCs/>
-          <w:color w:val="000000" w:themeColor="text1"/>
-        </w:rPr>
-        <w:t xml:space="preserve">Umsetzungsversuch des Gradientenmodells als </w:t>
-      </w:r>
-      <w:r>
-        <w:rPr>
-          <w:rFonts w:eastAsiaTheme="majorEastAsia" w:cstheme="majorBidi"/>
-          <w:bCs/>
-          <w:color w:val="000000" w:themeColor="text1"/>
-        </w:rPr>
-        <w:t>F</w:t>
-      </w:r>
-      <w:r>
-        <w:rPr>
-          <w:rFonts w:eastAsiaTheme="majorEastAsia" w:cstheme="majorBidi"/>
-          <w:bCs/>
-          <w:color w:val="000000" w:themeColor="text1"/>
-        </w:rPr>
-        <w:t xml:space="preserve">eature </w:t>
-      </w:r>
-      <w:r>
-        <w:rPr>
-          <w:rFonts w:eastAsiaTheme="majorEastAsia" w:cstheme="majorBidi"/>
-          <w:bCs/>
-          <w:color w:val="000000" w:themeColor="text1"/>
-        </w:rPr>
-        <w:t xml:space="preserve">direkt </w:t>
-      </w:r>
-      <w:r>
-        <w:rPr>
-          <w:rFonts w:eastAsiaTheme="majorEastAsia" w:cstheme="majorBidi"/>
-          <w:bCs/>
-          <w:color w:val="000000" w:themeColor="text1"/>
-        </w:rPr>
-        <w:t xml:space="preserve">in FlixOpt </w:t>
-      </w:r>
-      <w:r>
-        <w:rPr>
-          <w:rFonts w:eastAsiaTheme="majorEastAsia" w:cstheme="majorBidi"/>
-          <w:bCs/>
-          <w:color w:val="000000" w:themeColor="text1"/>
-        </w:rPr>
-        <w:t>in den Skripten „elements.py“ und „features.py“ sowie als Test „Test_Gradien</w:t>
+        <w:t>Teilweise lauffähiger Umsetzungsversuch des Gradientenmodells als Feature direkt in FlixOpt in den Skripten „elements.py“ und „features.py“ sowie als Test „Test_Gradien</w:t>
       </w:r>
       <w:r>
         <w:rPr>
@@ -1515,32 +326,16 @@
           <w:bCs/>
           <w:color w:val="000000" w:themeColor="text1"/>
         </w:rPr>
-        <w:t xml:space="preserve">Umsetzung des Gegendruckturbinenmodells in FlixOpt </w:t>
-      </w:r>
+        <w:t xml:space="preserve">Umsetzung des Gegendruckturbinenmodells in FlixOpt als Linear Converter unter Nutzung des </w:t>
+      </w:r>
+      <w:proofErr w:type="spellStart"/>
       <w:r>
         <w:rPr>
           <w:rFonts w:eastAsiaTheme="majorEastAsia" w:cstheme="majorBidi"/>
           <w:bCs/>
           <w:color w:val="000000" w:themeColor="text1"/>
         </w:rPr>
-        <w:t xml:space="preserve">als Linear Converter unter Nutzung des </w:t>
-      </w:r>
-      <w:proofErr w:type="spellStart"/>
-      <w:r>
-        <w:rPr>
-          <w:rFonts w:eastAsiaTheme="majorEastAsia" w:cstheme="majorBidi"/>
-          <w:bCs/>
-          <w:color w:val="000000" w:themeColor="text1"/>
-        </w:rPr>
-        <w:t>PiecewiseModel</w:t>
-      </w:r>
-      <w:r>
-        <w:rPr>
-          <w:rFonts w:eastAsiaTheme="majorEastAsia" w:cstheme="majorBidi"/>
-          <w:bCs/>
-          <w:color w:val="000000" w:themeColor="text1"/>
-        </w:rPr>
-        <w:t>s</w:t>
+        <w:t>PiecewiseModels</w:t>
       </w:r>
       <w:proofErr w:type="spellEnd"/>
       <w:r>
@@ -1602,50 +397,48 @@
       <w:r>
         <w:br w:type="page"/>
       </w:r>
-      <w:bookmarkStart w:id="3" w:name="_GoBack"/>
+    </w:p>
+    <w:p>
+      <w:pPr>
+        <w:pStyle w:val="berschrift1"/>
+      </w:pPr>
+      <w:bookmarkStart w:id="3" w:name="_Toc220404103"/>
+      <w:r>
+        <w:lastRenderedPageBreak/>
+        <w:t>Erweiterte KWK-Modellierung</w:t>
+      </w:r>
       <w:bookmarkEnd w:id="3"/>
     </w:p>
     <w:p>
       <w:pPr>
-        <w:pStyle w:val="berschrift1"/>
-      </w:pPr>
-      <w:bookmarkStart w:id="4" w:name="_Toc220404103"/>
-      <w:r>
-        <w:lastRenderedPageBreak/>
-        <w:t>Erweiterte KWK-Modellierung</w:t>
+        <w:pStyle w:val="berschrift2"/>
+      </w:pPr>
+      <w:bookmarkStart w:id="4" w:name="_Toc220404104"/>
+      <w:r>
+        <w:t xml:space="preserve">Allgemeines Modell anhand </w:t>
+      </w:r>
+      <w:proofErr w:type="gramStart"/>
+      <w:r>
+        <w:t>P,Q</w:t>
+      </w:r>
+      <w:proofErr w:type="gramEnd"/>
+      <w:r>
+        <w:t>-Diagramm</w:t>
       </w:r>
       <w:bookmarkEnd w:id="4"/>
     </w:p>
     <w:p>
       <w:pPr>
-        <w:pStyle w:val="berschrift2"/>
-      </w:pPr>
-      <w:bookmarkStart w:id="5" w:name="_Toc220404104"/>
-      <w:r>
-        <w:t xml:space="preserve">Allgemeines Modell anhand </w:t>
-      </w:r>
-      <w:proofErr w:type="gramStart"/>
-      <w:r>
-        <w:t>P,Q</w:t>
-      </w:r>
-      <w:proofErr w:type="gramEnd"/>
-      <w:r>
-        <w:t>-Diagramm</w:t>
+        <w:pStyle w:val="berschrift3"/>
+      </w:pPr>
+      <w:bookmarkStart w:id="5" w:name="_Toc220404105"/>
+      <w:r>
+        <w:t>Beschreibung</w:t>
+      </w:r>
+      <w:r>
+        <w:t xml:space="preserve"> Grundlagen</w:t>
       </w:r>
       <w:bookmarkEnd w:id="5"/>
-    </w:p>
-    <w:p>
-      <w:pPr>
-        <w:pStyle w:val="berschrift3"/>
-      </w:pPr>
-      <w:bookmarkStart w:id="6" w:name="_Toc220404105"/>
-      <w:r>
-        <w:t>Beschreibung</w:t>
-      </w:r>
-      <w:r>
-        <w:t xml:space="preserve"> Grundlagen</w:t>
-      </w:r>
-      <w:bookmarkEnd w:id="6"/>
     </w:p>
     <w:p>
       <w:pPr>
@@ -2737,25 +1530,25 @@
       <w:pPr>
         <w:pStyle w:val="berschrift3"/>
       </w:pPr>
-      <w:bookmarkStart w:id="7" w:name="_Toc192573277"/>
-      <w:bookmarkStart w:id="8" w:name="_Toc220404106"/>
+      <w:bookmarkStart w:id="6" w:name="_Toc192573277"/>
+      <w:bookmarkStart w:id="7" w:name="_Toc220404106"/>
+      <w:bookmarkEnd w:id="6"/>
+      <w:r>
+        <w:t xml:space="preserve">Verallgemeinerte Umsetzung </w:t>
+      </w:r>
+      <w:r>
+        <w:t>des</w:t>
+      </w:r>
+      <w:r>
+        <w:t xml:space="preserve"> </w:t>
+      </w:r>
+      <w:r>
+        <w:t>Optimierungsmodell</w:t>
+      </w:r>
+      <w:r>
+        <w:t>s „zulässiger Bereich“</w:t>
+      </w:r>
       <w:bookmarkEnd w:id="7"/>
-      <w:r>
-        <w:t xml:space="preserve">Verallgemeinerte Umsetzung </w:t>
-      </w:r>
-      <w:r>
-        <w:t>des</w:t>
-      </w:r>
-      <w:r>
-        <w:t xml:space="preserve"> </w:t>
-      </w:r>
-      <w:r>
-        <w:t>Optimierungsmodell</w:t>
-      </w:r>
-      <w:r>
-        <w:t>s „zulässiger Bereich“</w:t>
-      </w:r>
-      <w:bookmarkEnd w:id="8"/>
     </w:p>
     <w:p>
       <w:pPr>
@@ -3029,7 +1822,7 @@
       <w:pPr>
         <w:pStyle w:val="Beschriftung"/>
       </w:pPr>
-      <w:bookmarkStart w:id="9" w:name="_Ref220395612"/>
+      <w:bookmarkStart w:id="8" w:name="_Ref220395612"/>
       <w:r>
         <w:t xml:space="preserve">Abbildung </w:t>
       </w:r>
@@ -3051,7 +1844,7 @@
       <w:r>
         <w:fldChar w:fldCharType="end"/>
       </w:r>
-      <w:bookmarkEnd w:id="9"/>
+      <w:bookmarkEnd w:id="8"/>
       <w:r>
         <w:t>: Beispielhafter, beliebiger</w:t>
       </w:r>
@@ -3128,7 +1921,7 @@
       <w:pPr>
         <w:pStyle w:val="Beschriftung"/>
       </w:pPr>
-      <w:bookmarkStart w:id="10" w:name="_Ref219710404"/>
+      <w:bookmarkStart w:id="9" w:name="_Ref219710404"/>
       <w:r>
         <w:t xml:space="preserve">Abbildung </w:t>
       </w:r>
@@ -3150,7 +1943,7 @@
       <w:r>
         <w:fldChar w:fldCharType="end"/>
       </w:r>
-      <w:bookmarkEnd w:id="10"/>
+      <w:bookmarkEnd w:id="9"/>
       <w:r>
         <w:t xml:space="preserve">: Links: Nichtkonvexes gebiet, welches mit den gegebenen Gleichungen modellierbar ist. Rechts: Nicht-modellierbares Gebiet, </w:t>
       </w:r>
@@ -6568,11 +5361,11 @@
       <w:pPr>
         <w:pStyle w:val="berschrift3"/>
       </w:pPr>
-      <w:bookmarkStart w:id="11" w:name="_Toc220404107"/>
+      <w:bookmarkStart w:id="10" w:name="_Toc220404107"/>
       <w:r>
         <w:t>Optimierungsmodell: Entnahme-Kondensationsturbine</w:t>
       </w:r>
-      <w:bookmarkEnd w:id="11"/>
+      <w:bookmarkEnd w:id="10"/>
     </w:p>
     <w:p>
       <w:pPr>
@@ -8178,10 +6971,584 @@
     </w:p>
     <w:p>
       <w:pPr>
+        <w:pStyle w:val="berschrift3"/>
+      </w:pPr>
+      <w:r>
+        <w:t>Erweiterung inklusive AUS-Zustand</w:t>
+      </w:r>
+      <w:r>
+        <w:t xml:space="preserve"> – umgesetzte Variante</w:t>
+      </w:r>
+      <w:bookmarkStart w:id="11" w:name="_GoBack"/>
+      <w:bookmarkEnd w:id="11"/>
+    </w:p>
+    <w:p>
+      <w:pPr>
+        <w:pStyle w:val="Textkrper"/>
+      </w:pPr>
+      <w:r>
+        <w:t xml:space="preserve">Im Anwendungsfall einer Entnahme-Kondensationsturbine ist von einem konvexen Gebiet auszugehen. Des Weiteren ist es notwendig zusätzlich den ausgeschalteten Zustand der Anlage zuzulassen, da im Allgemeinen davon auszugehen ist, dass der Punkt </w:t>
+      </w:r>
+      <m:oMath>
+        <m:r>
+          <m:rPr>
+            <m:sty m:val="bi"/>
+          </m:rPr>
+          <w:rPr>
+            <w:rFonts w:ascii="Cambria Math" w:eastAsiaTheme="minorEastAsia" w:hAnsi="Cambria Math"/>
+          </w:rPr>
+          <m:t>P</m:t>
+        </m:r>
+        <m:r>
+          <m:rPr>
+            <m:sty m:val="bi"/>
+          </m:rPr>
+          <w:rPr>
+            <w:rFonts w:ascii="Cambria Math" w:eastAsiaTheme="minorEastAsia" w:hAnsi="Cambria Math"/>
+          </w:rPr>
+          <m:t>=0</m:t>
+        </m:r>
+      </m:oMath>
+      <w:r>
+        <w:t xml:space="preserve">  und </w:t>
+      </w:r>
+      <m:oMath>
+        <m:acc>
+          <m:accPr>
+            <m:chr m:val="̇"/>
+            <m:ctrlPr>
+              <w:rPr>
+                <w:rFonts w:ascii="Cambria Math" w:eastAsiaTheme="minorEastAsia" w:hAnsi="Cambria Math"/>
+                <w:b/>
+                <w:i/>
+              </w:rPr>
+            </m:ctrlPr>
+          </m:accPr>
+          <m:e>
+            <m:r>
+              <m:rPr>
+                <m:sty m:val="bi"/>
+              </m:rPr>
+              <w:rPr>
+                <w:rFonts w:ascii="Cambria Math" w:eastAsiaTheme="minorEastAsia" w:hAnsi="Cambria Math"/>
+              </w:rPr>
+              <m:t>Q</m:t>
+            </m:r>
+          </m:e>
+        </m:acc>
+        <m:r>
+          <m:rPr>
+            <m:sty m:val="bi"/>
+          </m:rPr>
+          <w:rPr>
+            <w:rFonts w:ascii="Cambria Math" w:eastAsiaTheme="minorEastAsia" w:hAnsi="Cambria Math"/>
+          </w:rPr>
+          <m:t>=0</m:t>
+        </m:r>
+      </m:oMath>
+      <w:r>
+        <w:t xml:space="preserve"> nicht innerhalb des Betriebsbereichs gemäß P,Q-Diagramm liegt. </w:t>
+      </w:r>
+    </w:p>
+    <w:p>
+      <w:pPr>
+        <w:pStyle w:val="Textkrper"/>
+      </w:pPr>
+      <w:r>
+        <w:t xml:space="preserve">In diesem Fall vereinfacht und erweitert sich das Modell zu: </w:t>
+      </w:r>
+    </w:p>
+    <w:p>
+      <w:pPr>
+        <w:pStyle w:val="Textkrper"/>
+        <w:jc w:val="center"/>
+        <w:rPr>
+          <w:rFonts w:eastAsiaTheme="minorEastAsia"/>
+          <w:b/>
+        </w:rPr>
+      </w:pPr>
+      <m:oMath>
+        <m:nary>
+          <m:naryPr>
+            <m:chr m:val="∑"/>
+            <m:limLoc m:val="undOvr"/>
+            <m:subHide m:val="1"/>
+            <m:supHide m:val="1"/>
+            <m:ctrlPr>
+              <w:rPr>
+                <w:rFonts w:ascii="Cambria Math" w:hAnsi="Cambria Math"/>
+                <w:b/>
+                <w:i/>
+              </w:rPr>
+            </m:ctrlPr>
+          </m:naryPr>
+          <m:sub/>
+          <m:sup/>
+          <m:e>
+            <m:sSub>
+              <m:sSubPr>
+                <m:ctrlPr>
+                  <w:rPr>
+                    <w:rFonts w:ascii="Cambria Math" w:hAnsi="Cambria Math"/>
+                    <w:b/>
+                    <w:i/>
+                  </w:rPr>
+                </m:ctrlPr>
+              </m:sSubPr>
+              <m:e>
+                <m:r>
+                  <m:rPr>
+                    <m:sty m:val="bi"/>
+                  </m:rPr>
+                  <w:rPr>
+                    <w:rFonts w:ascii="Cambria Math" w:hAnsi="Cambria Math"/>
+                  </w:rPr>
+                  <m:t>P</m:t>
+                </m:r>
+              </m:e>
+              <m:sub>
+                <m:r>
+                  <m:rPr>
+                    <m:sty m:val="bi"/>
+                  </m:rPr>
+                  <w:rPr>
+                    <w:rFonts w:ascii="Cambria Math" w:hAnsi="Cambria Math"/>
+                  </w:rPr>
+                  <m:t>i</m:t>
+                </m:r>
+              </m:sub>
+            </m:sSub>
+            <m:sSub>
+              <m:sSubPr>
+                <m:ctrlPr>
+                  <w:rPr>
+                    <w:rFonts w:ascii="Cambria Math" w:hAnsi="Cambria Math"/>
+                    <w:b/>
+                    <w:i/>
+                  </w:rPr>
+                </m:ctrlPr>
+              </m:sSubPr>
+              <m:e>
+                <m:r>
+                  <m:rPr>
+                    <m:sty m:val="bi"/>
+                  </m:rPr>
+                  <w:rPr>
+                    <w:rFonts w:ascii="Cambria Math" w:hAnsi="Cambria Math"/>
+                  </w:rPr>
+                  <m:t>λ</m:t>
+                </m:r>
+              </m:e>
+              <m:sub>
+                <m:r>
+                  <m:rPr>
+                    <m:sty m:val="bi"/>
+                  </m:rPr>
+                  <w:rPr>
+                    <w:rFonts w:ascii="Cambria Math" w:hAnsi="Cambria Math"/>
+                  </w:rPr>
+                  <m:t>i</m:t>
+                </m:r>
+              </m:sub>
+            </m:sSub>
+          </m:e>
+        </m:nary>
+        <m:r>
+          <w:rPr>
+            <w:rFonts w:ascii="Cambria Math" w:hAnsi="Cambria Math"/>
+          </w:rPr>
+          <m:t>=</m:t>
+        </m:r>
+        <m:r>
+          <m:rPr>
+            <m:sty m:val="bi"/>
+          </m:rPr>
+          <w:rPr>
+            <w:rFonts w:ascii="Cambria Math" w:hAnsi="Cambria Math"/>
+          </w:rPr>
+          <m:t>P</m:t>
+        </m:r>
+      </m:oMath>
+      <w:r>
+        <w:rPr>
+          <w:rFonts w:eastAsiaTheme="minorEastAsia"/>
+          <w:b/>
+        </w:rPr>
+        <w:t>,</w:t>
+      </w:r>
+      <w:r>
+        <w:rPr>
+          <w:rFonts w:eastAsiaTheme="minorEastAsia"/>
+          <w:b/>
+        </w:rPr>
+        <w:tab/>
+      </w:r>
+      <m:oMath>
+        <m:nary>
+          <m:naryPr>
+            <m:chr m:val="∑"/>
+            <m:limLoc m:val="undOvr"/>
+            <m:subHide m:val="1"/>
+            <m:supHide m:val="1"/>
+            <m:ctrlPr>
+              <w:rPr>
+                <w:rFonts w:ascii="Cambria Math" w:hAnsi="Cambria Math"/>
+                <w:b/>
+                <w:i/>
+              </w:rPr>
+            </m:ctrlPr>
+          </m:naryPr>
+          <m:sub/>
+          <m:sup/>
+          <m:e>
+            <m:sSub>
+              <m:sSubPr>
+                <m:ctrlPr>
+                  <w:rPr>
+                    <w:rFonts w:ascii="Cambria Math" w:eastAsiaTheme="minorEastAsia" w:hAnsi="Cambria Math"/>
+                    <w:b/>
+                    <w:i/>
+                  </w:rPr>
+                </m:ctrlPr>
+              </m:sSubPr>
+              <m:e>
+                <m:acc>
+                  <m:accPr>
+                    <m:chr m:val="̇"/>
+                    <m:ctrlPr>
+                      <w:rPr>
+                        <w:rFonts w:ascii="Cambria Math" w:eastAsiaTheme="minorEastAsia" w:hAnsi="Cambria Math"/>
+                        <w:b/>
+                        <w:i/>
+                      </w:rPr>
+                    </m:ctrlPr>
+                  </m:accPr>
+                  <m:e>
+                    <m:r>
+                      <m:rPr>
+                        <m:sty m:val="bi"/>
+                      </m:rPr>
+                      <w:rPr>
+                        <w:rFonts w:ascii="Cambria Math" w:eastAsiaTheme="minorEastAsia" w:hAnsi="Cambria Math"/>
+                      </w:rPr>
+                      <m:t>Q</m:t>
+                    </m:r>
+                  </m:e>
+                </m:acc>
+              </m:e>
+              <m:sub>
+                <m:r>
+                  <m:rPr>
+                    <m:sty m:val="bi"/>
+                  </m:rPr>
+                  <w:rPr>
+                    <w:rFonts w:ascii="Cambria Math" w:eastAsiaTheme="minorEastAsia" w:hAnsi="Cambria Math"/>
+                  </w:rPr>
+                  <m:t>i</m:t>
+                </m:r>
+              </m:sub>
+            </m:sSub>
+            <m:sSub>
+              <m:sSubPr>
+                <m:ctrlPr>
+                  <w:rPr>
+                    <w:rFonts w:ascii="Cambria Math" w:hAnsi="Cambria Math"/>
+                    <w:b/>
+                    <w:i/>
+                  </w:rPr>
+                </m:ctrlPr>
+              </m:sSubPr>
+              <m:e>
+                <m:r>
+                  <m:rPr>
+                    <m:sty m:val="bi"/>
+                  </m:rPr>
+                  <w:rPr>
+                    <w:rFonts w:ascii="Cambria Math" w:hAnsi="Cambria Math"/>
+                  </w:rPr>
+                  <m:t>λ</m:t>
+                </m:r>
+              </m:e>
+              <m:sub>
+                <m:r>
+                  <m:rPr>
+                    <m:sty m:val="bi"/>
+                  </m:rPr>
+                  <w:rPr>
+                    <w:rFonts w:ascii="Cambria Math" w:hAnsi="Cambria Math"/>
+                  </w:rPr>
+                  <m:t>i</m:t>
+                </m:r>
+              </m:sub>
+            </m:sSub>
+          </m:e>
+        </m:nary>
+        <m:r>
+          <w:rPr>
+            <w:rFonts w:ascii="Cambria Math" w:hAnsi="Cambria Math"/>
+          </w:rPr>
+          <m:t>=</m:t>
+        </m:r>
+        <m:acc>
+          <m:accPr>
+            <m:chr m:val="̇"/>
+            <m:ctrlPr>
+              <w:rPr>
+                <w:rFonts w:ascii="Cambria Math" w:eastAsiaTheme="minorEastAsia" w:hAnsi="Cambria Math"/>
+                <w:b/>
+                <w:i/>
+              </w:rPr>
+            </m:ctrlPr>
+          </m:accPr>
+          <m:e>
+            <m:r>
+              <m:rPr>
+                <m:sty m:val="bi"/>
+              </m:rPr>
+              <w:rPr>
+                <w:rFonts w:ascii="Cambria Math" w:eastAsiaTheme="minorEastAsia" w:hAnsi="Cambria Math"/>
+              </w:rPr>
+              <m:t>Q</m:t>
+            </m:r>
+          </m:e>
+        </m:acc>
+      </m:oMath>
+      <w:r>
+        <w:rPr>
+          <w:rFonts w:eastAsiaTheme="minorEastAsia"/>
+          <w:b/>
+        </w:rPr>
+        <w:t>,</w:t>
+      </w:r>
+      <w:r>
+        <w:rPr>
+          <w:rFonts w:eastAsiaTheme="minorEastAsia"/>
+          <w:b/>
+        </w:rPr>
+        <w:tab/>
+      </w:r>
+      <m:oMath>
+        <m:nary>
+          <m:naryPr>
+            <m:chr m:val="∑"/>
+            <m:limLoc m:val="undOvr"/>
+            <m:subHide m:val="1"/>
+            <m:supHide m:val="1"/>
+            <m:ctrlPr>
+              <w:rPr>
+                <w:rFonts w:ascii="Cambria Math" w:hAnsi="Cambria Math"/>
+                <w:b/>
+                <w:i/>
+              </w:rPr>
+            </m:ctrlPr>
+          </m:naryPr>
+          <m:sub/>
+          <m:sup/>
+          <m:e>
+            <m:sSub>
+              <m:sSubPr>
+                <m:ctrlPr>
+                  <w:rPr>
+                    <w:rFonts w:ascii="Cambria Math" w:hAnsi="Cambria Math"/>
+                    <w:b/>
+                    <w:i/>
+                  </w:rPr>
+                </m:ctrlPr>
+              </m:sSubPr>
+              <m:e>
+                <m:r>
+                  <m:rPr>
+                    <m:sty m:val="bi"/>
+                  </m:rPr>
+                  <w:rPr>
+                    <w:rFonts w:ascii="Cambria Math" w:hAnsi="Cambria Math"/>
+                  </w:rPr>
+                  <m:t>λ</m:t>
+                </m:r>
+              </m:e>
+              <m:sub>
+                <m:r>
+                  <m:rPr>
+                    <m:sty m:val="bi"/>
+                  </m:rPr>
+                  <w:rPr>
+                    <w:rFonts w:ascii="Cambria Math" w:hAnsi="Cambria Math"/>
+                  </w:rPr>
+                  <m:t>i</m:t>
+                </m:r>
+              </m:sub>
+            </m:sSub>
+          </m:e>
+        </m:nary>
+        <m:r>
+          <w:rPr>
+            <w:rFonts w:ascii="Cambria Math" w:hAnsi="Cambria Math"/>
+          </w:rPr>
+          <m:t>≤</m:t>
+        </m:r>
+        <m:r>
+          <m:rPr>
+            <m:sty m:val="bi"/>
+          </m:rPr>
+          <w:rPr>
+            <w:rFonts w:ascii="Cambria Math" w:hAnsi="Cambria Math"/>
+          </w:rPr>
+          <m:t>O</m:t>
+        </m:r>
+        <m:sSub>
+          <m:sSubPr>
+            <m:ctrlPr>
+              <w:rPr>
+                <w:rFonts w:ascii="Cambria Math" w:hAnsi="Cambria Math"/>
+                <w:b/>
+                <w:i/>
+              </w:rPr>
+            </m:ctrlPr>
+          </m:sSubPr>
+          <m:e>
+            <m:r>
+              <m:rPr>
+                <m:sty m:val="bi"/>
+              </m:rPr>
+              <w:rPr>
+                <w:rFonts w:ascii="Cambria Math" w:hAnsi="Cambria Math"/>
+              </w:rPr>
+              <m:t>n</m:t>
+            </m:r>
+          </m:e>
+          <m:sub>
+            <m:r>
+              <m:rPr>
+                <m:sty m:val="bi"/>
+              </m:rPr>
+              <w:rPr>
+                <w:rFonts w:ascii="Cambria Math" w:hAnsi="Cambria Math"/>
+              </w:rPr>
+              <m:t>i</m:t>
+            </m:r>
+          </m:sub>
+        </m:sSub>
+        <m:r>
+          <w:rPr>
+            <w:rFonts w:ascii="Cambria Math" w:eastAsiaTheme="minorEastAsia" w:hAnsi="Cambria Math"/>
+          </w:rPr>
+          <m:t xml:space="preserve">    0≤</m:t>
+        </m:r>
+        <m:sSub>
+          <m:sSubPr>
+            <m:ctrlPr>
+              <w:rPr>
+                <w:rFonts w:ascii="Cambria Math" w:hAnsi="Cambria Math"/>
+                <w:b/>
+                <w:i/>
+              </w:rPr>
+            </m:ctrlPr>
+          </m:sSubPr>
+          <m:e>
+            <m:r>
+              <m:rPr>
+                <m:sty m:val="bi"/>
+              </m:rPr>
+              <w:rPr>
+                <w:rFonts w:ascii="Cambria Math" w:hAnsi="Cambria Math"/>
+              </w:rPr>
+              <m:t>λ</m:t>
+            </m:r>
+          </m:e>
+          <m:sub>
+            <m:r>
+              <m:rPr>
+                <m:sty m:val="bi"/>
+              </m:rPr>
+              <w:rPr>
+                <w:rFonts w:ascii="Cambria Math" w:hAnsi="Cambria Math"/>
+              </w:rPr>
+              <m:t>i</m:t>
+            </m:r>
+          </m:sub>
+        </m:sSub>
+        <m:r>
+          <m:rPr>
+            <m:sty m:val="bi"/>
+          </m:rPr>
+          <w:rPr>
+            <w:rFonts w:ascii="Cambria Math" w:eastAsiaTheme="minorEastAsia" w:hAnsi="Cambria Math"/>
+          </w:rPr>
+          <m:t>≤1</m:t>
+        </m:r>
+      </m:oMath>
+    </w:p>
+    <w:p>
+      <w:pPr>
+        <w:pStyle w:val="Textkrper"/>
+        <w:rPr>
+          <w:rFonts w:eastAsiaTheme="minorEastAsia"/>
+        </w:rPr>
+      </w:pPr>
+      <w:r>
+        <w:rPr>
+          <w:rFonts w:eastAsiaTheme="minorEastAsia"/>
+        </w:rPr>
+        <w:t xml:space="preserve">Die Variable </w:t>
+      </w:r>
+      <m:oMath>
+        <m:r>
+          <m:rPr>
+            <m:sty m:val="bi"/>
+          </m:rPr>
+          <w:rPr>
+            <w:rFonts w:ascii="Cambria Math" w:hAnsi="Cambria Math"/>
+          </w:rPr>
+          <m:t>O</m:t>
+        </m:r>
+        <m:sSub>
+          <m:sSubPr>
+            <m:ctrlPr>
+              <w:rPr>
+                <w:rFonts w:ascii="Cambria Math" w:hAnsi="Cambria Math"/>
+                <w:b/>
+                <w:i/>
+              </w:rPr>
+            </m:ctrlPr>
+          </m:sSubPr>
+          <m:e>
+            <m:r>
+              <m:rPr>
+                <m:sty m:val="bi"/>
+              </m:rPr>
+              <w:rPr>
+                <w:rFonts w:ascii="Cambria Math" w:hAnsi="Cambria Math"/>
+              </w:rPr>
+              <m:t>n</m:t>
+            </m:r>
+          </m:e>
+          <m:sub>
+            <m:r>
+              <m:rPr>
+                <m:sty m:val="bi"/>
+              </m:rPr>
+              <w:rPr>
+                <w:rFonts w:ascii="Cambria Math" w:hAnsi="Cambria Math"/>
+              </w:rPr>
+              <m:t>i</m:t>
+            </m:r>
+          </m:sub>
+        </m:sSub>
+      </m:oMath>
+      <w:r>
+        <w:rPr>
+          <w:rFonts w:eastAsiaTheme="minorEastAsia"/>
+        </w:rPr>
+        <w:t xml:space="preserve"> entspricht dabei der bereits im Modell enthaltenen Statusvariable des Schaltzustands.</w:t>
+      </w:r>
+    </w:p>
+    <w:p>
+      <w:pPr>
         <w:pStyle w:val="berschrift2"/>
       </w:pPr>
       <w:bookmarkStart w:id="12" w:name="_Toc220404108"/>
       <w:r>
+        <w:lastRenderedPageBreak/>
         <w:t>Modell anhand Stromkennzahl</w:t>
       </w:r>
       <w:bookmarkEnd w:id="12"/>
@@ -8378,7 +7745,6 @@
         <w:rPr>
           <w:u w:val="single"/>
         </w:rPr>
-        <w:lastRenderedPageBreak/>
         <w:t>Stromkennzahl:</w:t>
       </w:r>
     </w:p>
@@ -11060,6 +10426,7 @@
         <w:t xml:space="preserve">Sind für </w:t>
       </w:r>
       <w:r>
+        <w:lastRenderedPageBreak/>
         <w:t>weitere</w:t>
       </w:r>
       <w:r>
@@ -11312,7 +10679,6 @@
               <w:pStyle w:val="Textkrper"/>
             </w:pPr>
             <w:r>
-              <w:lastRenderedPageBreak/>
               <w:t xml:space="preserve">Parameter </w:t>
             </w:r>
             <m:oMath>
@@ -11674,6 +11040,7 @@
         <w:rPr>
           <w:u w:val="single"/>
         </w:rPr>
+        <w:lastRenderedPageBreak/>
         <w:t>Steigende Leistung:</w:t>
       </w:r>
     </w:p>
@@ -15393,6 +14760,7 @@
         <w:pStyle w:val="Textkrper"/>
       </w:pPr>
       <w:r>
+        <w:lastRenderedPageBreak/>
         <w:t>mit entsprechender Beachtung des Initialzustands sofern t den ersten Zeitschritt repräsentiert.</w:t>
       </w:r>
     </w:p>
@@ -18060,6 +17428,7 @@
             </w:pPr>
             <w:proofErr w:type="spellStart"/>
             <w:r>
+              <w:lastRenderedPageBreak/>
               <w:t>relax_on_shutdown_full</w:t>
             </w:r>
             <w:proofErr w:type="spellEnd"/>
@@ -18316,7 +17685,7 @@
           <w:rPr>
             <w:noProof/>
           </w:rPr>
-          <w:t>11</w:t>
+          <w:t>7</w:t>
         </w:r>
         <w:r>
           <w:fldChar w:fldCharType="end"/>
@@ -27872,7 +27241,7 @@
 </file>
 
 <file path=customXml/itemProps1.xml><?xml version="1.0" encoding="utf-8"?>
-<ds:datastoreItem xmlns:ds="http://schemas.openxmlformats.org/officeDocument/2006/customXml" ds:itemID="{218A431C-3F8E-4650-8B01-C35301166911}">
+<ds:datastoreItem xmlns:ds="http://schemas.openxmlformats.org/officeDocument/2006/customXml" ds:itemID="{2C68EC27-EE69-4716-9EC1-DC37B172981E}">
   <ds:schemaRefs>
     <ds:schemaRef ds:uri="http://schemas.openxmlformats.org/officeDocument/2006/bibliography"/>
   </ds:schemaRefs>

</xml_diff>